<commit_message>
Slightly updated project outline
</commit_message>
<xml_diff>
--- a/ideas/Project-Outline.docx
+++ b/ideas/Project-Outline.docx
@@ -286,6 +286,9 @@
       <w:r>
         <w:t>Simulate random walks in 1D and 2D</w:t>
       </w:r>
+      <w:r>
+        <w:t xml:space="preserve"> (maybe 3D?)</w:t>
+      </w:r>
     </w:p>
     <w:p>
       <w:pPr>
@@ -296,10 +299,12 @@
         </w:numPr>
       </w:pPr>
       <w:r>
-        <w:t xml:space="preserve">Explain the power scaling of </w:t>
-      </w:r>
-      <w:r>
-        <w:t>travel distance</w:t>
+        <w:t>Self-avoiding random walks (never intersects itself;</w:t>
+      </w:r>
+      <w:bookmarkStart w:id="0" w:name="_GoBack"/>
+      <w:bookmarkEnd w:id="0"/>
+      <w:r>
+        <w:t xml:space="preserve"> occurs on lattices e.g. coiling of links in polymer chains)</w:t>
       </w:r>
     </w:p>
     <w:p>
@@ -311,7 +316,10 @@
         </w:numPr>
       </w:pPr>
       <w:r>
-        <w:t>Describe the forces acting at small and large time scales in Brownian motion</w:t>
+        <w:t xml:space="preserve">Explain the power scaling of </w:t>
+      </w:r>
+      <w:r>
+        <w:t>travel distance</w:t>
       </w:r>
     </w:p>
     <w:p>
@@ -323,7 +331,7 @@
         </w:numPr>
       </w:pPr>
       <w:r>
-        <w:t>Model the stochastic components in Brownian motion simulations</w:t>
+        <w:t>Describe the forces acting at small and large time scales in Brownian motion</w:t>
       </w:r>
     </w:p>
     <w:p>
@@ -335,6 +343,18 @@
         </w:numPr>
       </w:pPr>
       <w:r>
+        <w:t>Model the stochastic components in Brownian motion simulations</w:t>
+      </w:r>
+    </w:p>
+    <w:p>
+      <w:pPr>
+        <w:pStyle w:val="ListParagraph"/>
+        <w:numPr>
+          <w:ilvl w:val="0"/>
+          <w:numId w:val="1"/>
+        </w:numPr>
+      </w:pPr>
+      <w:r>
         <w:t>Identi</w:t>
       </w:r>
       <w:r>
@@ -343,8 +363,6 @@
       <w:r>
         <w:t>in the limiting cases of small and large times</w:t>
       </w:r>
-      <w:bookmarkStart w:id="0" w:name="_GoBack"/>
-      <w:bookmarkEnd w:id="0"/>
     </w:p>
     <w:sectPr>
       <w:pgSz w:w="11906" w:h="16838"/>
@@ -2223,7 +2241,7 @@
 </file>
 
 <file path=customXml/itemProps1.xml><?xml version="1.0" encoding="utf-8"?>
-<ds:datastoreItem xmlns:ds="http://schemas.openxmlformats.org/officeDocument/2006/customXml" ds:itemID="{DC6FE804-E7ED-4B92-AE43-48E6DD60069D}">
+<ds:datastoreItem xmlns:ds="http://schemas.openxmlformats.org/officeDocument/2006/customXml" ds:itemID="{DA0D2979-ED17-4F8B-9885-AFB579E2F652}">
   <ds:schemaRefs>
     <ds:schemaRef ds:uri="http://schemas.openxmlformats.org/officeDocument/2006/bibliography"/>
   </ds:schemaRefs>

</xml_diff>